<commit_message>
updates for homework and prep
</commit_message>
<xml_diff>
--- a/docs/hp/L01/01_HW_Assignment_A.docx
+++ b/docs/hp/L01/01_HW_Assignment_A.docx
@@ -374,6 +374,23 @@
       </w:pPr>
       <w:r>
         <w:t xml:space="preserve">Using historical data, a market analyst forecasts that the probability is 0.30 that the value of McDonald’s stock will go up by 60% in the next year. The analyst calculates that the probability that the stock will increase by 15% is 0.31. Some of the analyst’s other forecasts are summarized in the table below:</w:t>
+      </w:r>
+    </w:p>
+    <w:p>
+      <w:pPr>
+        <w:pStyle w:val="SourceCode"/>
+      </w:pPr>
+      <w:r>
+        <w:rPr>
+          <w:rStyle w:val="FunctionTok"/>
+        </w:rPr>
+        <w:t xml:space="preserve">pander</w:t>
+      </w:r>
+      <w:r>
+        <w:rPr>
+          <w:rStyle w:val="NormalTok"/>
+        </w:rPr>
+        <w:t xml:space="preserve">(table_forecasts)</w:t>
       </w:r>
     </w:p>
     <w:tbl>

</xml_diff>

<commit_message>
Ryan Cromar email 11/2/2021 1:24 PM
</commit_message>
<xml_diff>
--- a/docs/hp/L01/01_HW_Assignment_A.docx
+++ b/docs/hp/L01/01_HW_Assignment_A.docx
@@ -360,23 +360,6 @@
       </w:pPr>
       <w:r>
         <w:t xml:space="preserve">Using historical data, a market analyst forecasts that the probability is 0.30 that the value of McDonald’s stock will go up by 60% in the next year. The analyst calculates that the probability that the stock will increase by 15% is 0.31. Some of the analyst’s other forecasts are summarized in the table below:</w:t>
-      </w:r>
-    </w:p>
-    <w:p>
-      <w:pPr>
-        <w:pStyle w:val="SourceCode"/>
-      </w:pPr>
-      <w:r>
-        <w:rPr>
-          <w:rStyle w:val="FunctionTok"/>
-        </w:rPr>
-        <w:t xml:space="preserve">pander</w:t>
-      </w:r>
-      <w:r>
-        <w:rPr>
-          <w:rStyle w:val="NormalTok"/>
-        </w:rPr>
-        <w:t xml:space="preserve">(table_forecasts)</w:t>
       </w:r>
     </w:p>
     <w:tbl>

</xml_diff>